<commit_message>
Filled UN Testing form and added error handling for case where no customers exist
</commit_message>
<xml_diff>
--- a/word/UN_Testing.docx
+++ b/word/UN_Testing.docx
@@ -3,6 +3,7 @@
 <w:document xmlns:wpc="http://schemas.microsoft.com/office/word/2010/wordprocessingCanvas" xmlns:cx="http://schemas.microsoft.com/office/drawing/2014/chartex" xmlns:cx1="http://schemas.microsoft.com/office/drawing/2015/9/8/chartex" xmlns:cx2="http://schemas.microsoft.com/office/drawing/2015/10/21/chartex" xmlns:cx3="http://schemas.microsoft.com/office/drawing/2016/5/9/chartex" xmlns:cx4="http://schemas.microsoft.com/office/drawing/2016/5/10/chartex" xmlns:cx5="http://schemas.microsoft.com/office/drawing/2016/5/11/chartex" xmlns:cx6="http://schemas.microsoft.com/office/drawing/2016/5/12/chartex" xmlns:cx7="http://schemas.microsoft.com/office/drawing/2016/5/13/chartex" xmlns:cx8="http://schemas.microsoft.com/office/drawing/2016/5/14/chartex" xmlns:mc="http://schemas.openxmlformats.org/markup-compatibility/2006" xmlns:aink="http://schemas.microsoft.com/office/drawing/2016/ink" xmlns:am3d="http://schemas.microsoft.com/office/drawing/2017/model3d" xmlns:o="urn:schemas-microsoft-com:office:office" xmlns:oel="http://schemas.microsoft.com/office/2019/extlst" xmlns:r="http://schemas.openxmlformats.org/officeDocument/2006/relationships" xmlns:m="http://schemas.openxmlformats.org/officeDocument/2006/math" xmlns:v="urn:schemas-microsoft-com:vml" xmlns:wp14="http://schemas.microsoft.com/office/word/2010/wordprocessingDrawing" xmlns:wp="http://schemas.openxmlformats.org/drawingml/2006/wordprocessingDrawing" xmlns:w10="urn:schemas-microsoft-com:office:word" xmlns:w="http://schemas.openxmlformats.org/wordprocessingml/2006/main" xmlns:w14="http://schemas.microsoft.com/office/word/2010/wordml" xmlns:w15="http://schemas.microsoft.com/office/word/2012/wordml" xmlns:w16cex="http://schemas.microsoft.com/office/word/2018/wordml/cex" xmlns:w16cid="http://schemas.microsoft.com/office/word/2016/wordml/cid" xmlns:w16="http://schemas.microsoft.com/office/word/2018/wordml" xmlns:w16du="http://schemas.microsoft.com/office/word/2023/wordml/word16du" xmlns:w16sdtdh="http://schemas.microsoft.com/office/word/2020/wordml/sdtdatahash" xmlns:w16se="http://schemas.microsoft.com/office/word/2015/wordml/symex" xmlns:wpg="http://schemas.microsoft.com/office/word/2010/wordprocessingGroup" xmlns:wpi="http://schemas.microsoft.com/office/word/2010/wordprocessingInk" xmlns:wne="http://schemas.microsoft.com/office/word/2006/wordml" xmlns:wps="http://schemas.microsoft.com/office/word/2010/wordprocessingShape" mc:Ignorable="w14 w15 w16se w16cid w16 w16cex w16sdtdh wp14">
   <w:body>
     <w:p>
+      <w:proofErr w:type="gramStart"/>
       <w:r>
         <w:t>Gruppenummer</w:t>
       </w:r>
@@ -10,11 +11,9 @@
         <w:t xml:space="preserve">:  </w:t>
       </w:r>
       <w:r>
-        <w:tab/>
-      </w:r>
-      <w:r>
         <w:t>98</w:t>
       </w:r>
+      <w:proofErr w:type="gramEnd"/>
       <w:r>
         <w:tab/>
       </w:r>
@@ -32,16 +31,7 @@
         <w:tab/>
       </w:r>
       <w:r>
-        <w:tab/>
-      </w:r>
-      <w:r>
-        <w:t>U</w:t>
-      </w:r>
-      <w:r>
-        <w:t xml:space="preserve">  </w:t>
-      </w:r>
-      <w:r>
-        <w:t>N</w:t>
+        <w:t>UN</w:t>
       </w:r>
     </w:p>
     <w:p>
@@ -59,20 +49,20 @@
         <w:tblLook w:val="04A0" w:firstRow="1" w:lastRow="0" w:firstColumn="1" w:lastColumn="0" w:noHBand="0" w:noVBand="1"/>
       </w:tblPr>
       <w:tblGrid>
-        <w:gridCol w:w="562"/>
-        <w:gridCol w:w="2268"/>
-        <w:gridCol w:w="2835"/>
-        <w:gridCol w:w="993"/>
-        <w:gridCol w:w="2409"/>
-        <w:gridCol w:w="2268"/>
-        <w:gridCol w:w="851"/>
-        <w:gridCol w:w="850"/>
-        <w:gridCol w:w="2694"/>
+        <w:gridCol w:w="556"/>
+        <w:gridCol w:w="2230"/>
+        <w:gridCol w:w="2788"/>
+        <w:gridCol w:w="981"/>
+        <w:gridCol w:w="2354"/>
+        <w:gridCol w:w="2217"/>
+        <w:gridCol w:w="848"/>
+        <w:gridCol w:w="1540"/>
+        <w:gridCol w:w="2216"/>
       </w:tblGrid>
       <w:tr>
         <w:tc>
           <w:tcPr>
-            <w:tcW w:w="562" w:type="dxa"/>
+            <w:tcW w:w="556" w:type="dxa"/>
           </w:tcPr>
           <w:p>
             <w:pPr>
@@ -99,7 +89,7 @@
         </w:tc>
         <w:tc>
           <w:tcPr>
-            <w:tcW w:w="2268" w:type="dxa"/>
+            <w:tcW w:w="2230" w:type="dxa"/>
           </w:tcPr>
           <w:p>
             <w:pPr>
@@ -118,7 +108,7 @@
         </w:tc>
         <w:tc>
           <w:tcPr>
-            <w:tcW w:w="2835" w:type="dxa"/>
+            <w:tcW w:w="2788" w:type="dxa"/>
           </w:tcPr>
           <w:p>
             <w:pPr>
@@ -137,7 +127,7 @@
         </w:tc>
         <w:tc>
           <w:tcPr>
-            <w:tcW w:w="993" w:type="dxa"/>
+            <w:tcW w:w="981" w:type="dxa"/>
           </w:tcPr>
           <w:p>
             <w:pPr>
@@ -156,7 +146,7 @@
         </w:tc>
         <w:tc>
           <w:tcPr>
-            <w:tcW w:w="2409" w:type="dxa"/>
+            <w:tcW w:w="2354" w:type="dxa"/>
           </w:tcPr>
           <w:p>
             <w:pPr>
@@ -175,7 +165,7 @@
         </w:tc>
         <w:tc>
           <w:tcPr>
-            <w:tcW w:w="2268" w:type="dxa"/>
+            <w:tcW w:w="2217" w:type="dxa"/>
           </w:tcPr>
           <w:p>
             <w:pPr>
@@ -194,7 +184,7 @@
         </w:tc>
         <w:tc>
           <w:tcPr>
-            <w:tcW w:w="851" w:type="dxa"/>
+            <w:tcW w:w="848" w:type="dxa"/>
           </w:tcPr>
           <w:p>
             <w:pPr>
@@ -219,7 +209,7 @@
         </w:tc>
         <w:tc>
           <w:tcPr>
-            <w:tcW w:w="850" w:type="dxa"/>
+            <w:tcW w:w="1540" w:type="dxa"/>
           </w:tcPr>
           <w:p>
             <w:pPr>
@@ -238,7 +228,7 @@
         </w:tc>
         <w:tc>
           <w:tcPr>
-            <w:tcW w:w="2694" w:type="dxa"/>
+            <w:tcW w:w="2216" w:type="dxa"/>
           </w:tcPr>
           <w:p>
             <w:pPr>
@@ -265,7 +255,17 @@
       <w:tr>
         <w:tc>
           <w:tcPr>
-            <w:tcW w:w="562" w:type="dxa"/>
+            <w:tcW w:w="556" w:type="dxa"/>
+          </w:tcPr>
+          <w:p>
+            <w:r>
+              <w:t>1</w:t>
+            </w:r>
+          </w:p>
+        </w:tc>
+        <w:tc>
+          <w:tcPr>
+            <w:tcW w:w="2230" w:type="dxa"/>
           </w:tcPr>
           <w:p/>
           <w:p/>
@@ -273,51 +273,67 @@
         </w:tc>
         <w:tc>
           <w:tcPr>
-            <w:tcW w:w="2268" w:type="dxa"/>
-          </w:tcPr>
-          <w:p/>
-          <w:p/>
-          <w:p/>
-        </w:tc>
-        <w:tc>
-          <w:tcPr>
-            <w:tcW w:w="2835" w:type="dxa"/>
-          </w:tcPr>
-          <w:p/>
-        </w:tc>
-        <w:tc>
-          <w:tcPr>
-            <w:tcW w:w="993" w:type="dxa"/>
-          </w:tcPr>
-          <w:p/>
-        </w:tc>
-        <w:tc>
-          <w:tcPr>
-            <w:tcW w:w="2409" w:type="dxa"/>
-          </w:tcPr>
-          <w:p/>
-        </w:tc>
-        <w:tc>
-          <w:tcPr>
-            <w:tcW w:w="2268" w:type="dxa"/>
-          </w:tcPr>
-          <w:p/>
-        </w:tc>
-        <w:tc>
-          <w:tcPr>
-            <w:tcW w:w="851" w:type="dxa"/>
-          </w:tcPr>
-          <w:p/>
-        </w:tc>
-        <w:tc>
-          <w:tcPr>
-            <w:tcW w:w="850" w:type="dxa"/>
-          </w:tcPr>
-          <w:p/>
-        </w:tc>
-        <w:tc>
-          <w:tcPr>
-            <w:tcW w:w="2694" w:type="dxa"/>
+            <w:tcW w:w="2788" w:type="dxa"/>
+          </w:tcPr>
+          <w:p>
+            <w:r>
+              <w:t>Opprett kunde</w:t>
+            </w:r>
+          </w:p>
+        </w:tc>
+        <w:tc>
+          <w:tcPr>
+            <w:tcW w:w="981" w:type="dxa"/>
+          </w:tcPr>
+          <w:p>
+            <w:r>
+              <w:t>UN</w:t>
+            </w:r>
+          </w:p>
+        </w:tc>
+        <w:tc>
+          <w:tcPr>
+            <w:tcW w:w="2354" w:type="dxa"/>
+          </w:tcPr>
+          <w:p>
+            <w:r>
+              <w:t>Kunde opprettes med selvvalgte variabler, resterende variabler settes til 0.</w:t>
+            </w:r>
+          </w:p>
+        </w:tc>
+        <w:tc>
+          <w:tcPr>
+            <w:tcW w:w="2217" w:type="dxa"/>
+          </w:tcPr>
+          <w:p>
+            <w:r>
+              <w:t>Kunde ble opprettet med selvvalgt navn, adresse, mobilnummer, mailadresse, poststed, og postnummer. Resterende variabler ble nullstilt.</w:t>
+            </w:r>
+          </w:p>
+        </w:tc>
+        <w:tc>
+          <w:tcPr>
+            <w:tcW w:w="848" w:type="dxa"/>
+          </w:tcPr>
+          <w:p>
+            <w:r>
+              <w:t>OK</w:t>
+            </w:r>
+          </w:p>
+        </w:tc>
+        <w:tc>
+          <w:tcPr>
+            <w:tcW w:w="1540" w:type="dxa"/>
+          </w:tcPr>
+          <w:p>
+            <w:r>
+              <w:t>Eirik Hanasand</w:t>
+            </w:r>
+          </w:p>
+        </w:tc>
+        <w:tc>
+          <w:tcPr>
+            <w:tcW w:w="2216" w:type="dxa"/>
           </w:tcPr>
           <w:p/>
         </w:tc>
@@ -325,57 +341,104 @@
       <w:tr>
         <w:tc>
           <w:tcPr>
-            <w:tcW w:w="562" w:type="dxa"/>
-          </w:tcPr>
+            <w:tcW w:w="556" w:type="dxa"/>
+          </w:tcPr>
+          <w:p>
+            <w:r>
+              <w:t>2</w:t>
+            </w:r>
+          </w:p>
           <w:p/>
-          <w:p/>
-          <w:p/>
-        </w:tc>
-        <w:tc>
-          <w:tcPr>
-            <w:tcW w:w="2268" w:type="dxa"/>
-          </w:tcPr>
-          <w:p/>
-        </w:tc>
-        <w:tc>
-          <w:tcPr>
-            <w:tcW w:w="2835" w:type="dxa"/>
-          </w:tcPr>
-          <w:p/>
-        </w:tc>
-        <w:tc>
-          <w:tcPr>
-            <w:tcW w:w="993" w:type="dxa"/>
-          </w:tcPr>
-          <w:p/>
-        </w:tc>
-        <w:tc>
-          <w:tcPr>
-            <w:tcW w:w="2409" w:type="dxa"/>
-          </w:tcPr>
-          <w:p/>
-        </w:tc>
-        <w:tc>
-          <w:tcPr>
-            <w:tcW w:w="2268" w:type="dxa"/>
-          </w:tcPr>
-          <w:p/>
-        </w:tc>
-        <w:tc>
-          <w:tcPr>
-            <w:tcW w:w="851" w:type="dxa"/>
-          </w:tcPr>
-          <w:p/>
-        </w:tc>
-        <w:tc>
-          <w:tcPr>
-            <w:tcW w:w="850" w:type="dxa"/>
-          </w:tcPr>
-          <w:p/>
-        </w:tc>
-        <w:tc>
-          <w:tcPr>
-            <w:tcW w:w="2694" w:type="dxa"/>
+        </w:tc>
+        <w:tc>
+          <w:tcPr>
+            <w:tcW w:w="2230" w:type="dxa"/>
+          </w:tcPr>
+          <w:p>
+            <w:r>
+              <w:t>Spesifisert kunde finnes</w:t>
+            </w:r>
+          </w:p>
+        </w:tc>
+        <w:tc>
+          <w:tcPr>
+            <w:tcW w:w="2788" w:type="dxa"/>
+          </w:tcPr>
+          <w:p>
+            <w:r>
+              <w:t>Skriv bestemt kunde</w:t>
+            </w:r>
+          </w:p>
+        </w:tc>
+        <w:tc>
+          <w:tcPr>
+            <w:tcW w:w="981" w:type="dxa"/>
+          </w:tcPr>
+          <w:p>
+            <w:r>
+              <w:t>US</w:t>
+            </w:r>
+          </w:p>
+        </w:tc>
+        <w:tc>
+          <w:tcPr>
+            <w:tcW w:w="2354" w:type="dxa"/>
+          </w:tcPr>
+          <w:p>
+            <w:r>
+              <w:t>Spesifisert kunde skrives ut</w:t>
+            </w:r>
+          </w:p>
+        </w:tc>
+        <w:tc>
+          <w:tcPr>
+            <w:tcW w:w="2217" w:type="dxa"/>
+          </w:tcPr>
+          <w:p>
+            <w:r>
+              <w:t xml:space="preserve">Brukte denne kommandoen for å sjekke </w:t>
+            </w:r>
+            <w:proofErr w:type="spellStart"/>
+            <w:r>
+              <w:t>resultate</w:t>
+            </w:r>
+            <w:proofErr w:type="spellEnd"/>
+            <w:r>
+              <w:t xml:space="preserve"> fra </w:t>
+            </w:r>
+            <w:proofErr w:type="spellStart"/>
+            <w:r>
+              <w:t>NR</w:t>
+            </w:r>
+            <w:proofErr w:type="spellEnd"/>
+            <w:r>
+              <w:t xml:space="preserve"> 1. Alt som forventet.</w:t>
+            </w:r>
+          </w:p>
+        </w:tc>
+        <w:tc>
+          <w:tcPr>
+            <w:tcW w:w="848" w:type="dxa"/>
+          </w:tcPr>
+          <w:p>
+            <w:r>
+              <w:t>OK</w:t>
+            </w:r>
+          </w:p>
+        </w:tc>
+        <w:tc>
+          <w:tcPr>
+            <w:tcW w:w="1540" w:type="dxa"/>
+          </w:tcPr>
+          <w:p>
+            <w:r>
+              <w:t>Eirik Hanasand</w:t>
+            </w:r>
+          </w:p>
+        </w:tc>
+        <w:tc>
+          <w:tcPr>
+            <w:tcW w:w="2216" w:type="dxa"/>
           </w:tcPr>
           <w:p/>
         </w:tc>
@@ -383,57 +446,90 @@
       <w:tr>
         <w:tc>
           <w:tcPr>
-            <w:tcW w:w="562" w:type="dxa"/>
-          </w:tcPr>
+            <w:tcW w:w="556" w:type="dxa"/>
+          </w:tcPr>
+          <w:p>
+            <w:r>
+              <w:t>3</w:t>
+            </w:r>
+          </w:p>
           <w:p/>
-          <w:p/>
-          <w:p/>
-        </w:tc>
-        <w:tc>
-          <w:tcPr>
-            <w:tcW w:w="2268" w:type="dxa"/>
-          </w:tcPr>
-          <w:p/>
-        </w:tc>
-        <w:tc>
-          <w:tcPr>
-            <w:tcW w:w="2835" w:type="dxa"/>
-          </w:tcPr>
-          <w:p/>
-        </w:tc>
-        <w:tc>
-          <w:tcPr>
-            <w:tcW w:w="993" w:type="dxa"/>
-          </w:tcPr>
-          <w:p/>
-        </w:tc>
-        <w:tc>
-          <w:tcPr>
-            <w:tcW w:w="2409" w:type="dxa"/>
-          </w:tcPr>
-          <w:p/>
-        </w:tc>
-        <w:tc>
-          <w:tcPr>
-            <w:tcW w:w="2268" w:type="dxa"/>
-          </w:tcPr>
-          <w:p/>
-        </w:tc>
-        <w:tc>
-          <w:tcPr>
-            <w:tcW w:w="851" w:type="dxa"/>
-          </w:tcPr>
-          <w:p/>
-        </w:tc>
-        <w:tc>
-          <w:tcPr>
-            <w:tcW w:w="850" w:type="dxa"/>
-          </w:tcPr>
-          <w:p/>
-        </w:tc>
-        <w:tc>
-          <w:tcPr>
-            <w:tcW w:w="2694" w:type="dxa"/>
+        </w:tc>
+        <w:tc>
+          <w:tcPr>
+            <w:tcW w:w="2230" w:type="dxa"/>
+          </w:tcPr>
+          <w:p>
+            <w:r>
+              <w:t>Minst en kunde finnes</w:t>
+            </w:r>
+          </w:p>
+        </w:tc>
+        <w:tc>
+          <w:tcPr>
+            <w:tcW w:w="2788" w:type="dxa"/>
+          </w:tcPr>
+          <w:p>
+            <w:r>
+              <w:t>Skriv alle kunder</w:t>
+            </w:r>
+          </w:p>
+        </w:tc>
+        <w:tc>
+          <w:tcPr>
+            <w:tcW w:w="981" w:type="dxa"/>
+          </w:tcPr>
+          <w:p>
+            <w:proofErr w:type="spellStart"/>
+            <w:r>
+              <w:t>UA</w:t>
+            </w:r>
+            <w:proofErr w:type="spellEnd"/>
+          </w:p>
+        </w:tc>
+        <w:tc>
+          <w:tcPr>
+            <w:tcW w:w="2354" w:type="dxa"/>
+          </w:tcPr>
+          <w:p>
+            <w:r>
+              <w:t>Alle kunder skrives ut med kundenummer, navn og telefonnummer.</w:t>
+            </w:r>
+          </w:p>
+        </w:tc>
+        <w:tc>
+          <w:tcPr>
+            <w:tcW w:w="2217" w:type="dxa"/>
+          </w:tcPr>
+          <w:p>
+            <w:r>
+              <w:t>Alle kunder ble skrevet ut med kundenummer, navn og telefonnummer.</w:t>
+            </w:r>
+          </w:p>
+        </w:tc>
+        <w:tc>
+          <w:tcPr>
+            <w:tcW w:w="848" w:type="dxa"/>
+          </w:tcPr>
+          <w:p>
+            <w:r>
+              <w:t>OK</w:t>
+            </w:r>
+          </w:p>
+        </w:tc>
+        <w:tc>
+          <w:tcPr>
+            <w:tcW w:w="1540" w:type="dxa"/>
+          </w:tcPr>
+          <w:p>
+            <w:r>
+              <w:t>Eirik Hanasand</w:t>
+            </w:r>
+          </w:p>
+        </w:tc>
+        <w:tc>
+          <w:tcPr>
+            <w:tcW w:w="2216" w:type="dxa"/>
           </w:tcPr>
           <w:p/>
         </w:tc>
@@ -441,57 +537,90 @@
       <w:tr>
         <w:tc>
           <w:tcPr>
-            <w:tcW w:w="562" w:type="dxa"/>
-          </w:tcPr>
+            <w:tcW w:w="556" w:type="dxa"/>
+          </w:tcPr>
+          <w:p>
+            <w:r>
+              <w:t>4</w:t>
+            </w:r>
+          </w:p>
           <w:p/>
-          <w:p/>
-          <w:p/>
-        </w:tc>
-        <w:tc>
-          <w:tcPr>
-            <w:tcW w:w="2268" w:type="dxa"/>
-          </w:tcPr>
-          <w:p/>
-        </w:tc>
-        <w:tc>
-          <w:tcPr>
-            <w:tcW w:w="2835" w:type="dxa"/>
-          </w:tcPr>
-          <w:p/>
-        </w:tc>
-        <w:tc>
-          <w:tcPr>
-            <w:tcW w:w="993" w:type="dxa"/>
-          </w:tcPr>
-          <w:p/>
-        </w:tc>
-        <w:tc>
-          <w:tcPr>
-            <w:tcW w:w="2409" w:type="dxa"/>
-          </w:tcPr>
-          <w:p/>
-        </w:tc>
-        <w:tc>
-          <w:tcPr>
-            <w:tcW w:w="2268" w:type="dxa"/>
-          </w:tcPr>
-          <w:p/>
-        </w:tc>
-        <w:tc>
-          <w:tcPr>
-            <w:tcW w:w="851" w:type="dxa"/>
-          </w:tcPr>
-          <w:p/>
-        </w:tc>
-        <w:tc>
-          <w:tcPr>
-            <w:tcW w:w="850" w:type="dxa"/>
-          </w:tcPr>
-          <w:p/>
-        </w:tc>
-        <w:tc>
-          <w:tcPr>
-            <w:tcW w:w="2694" w:type="dxa"/>
+        </w:tc>
+        <w:tc>
+          <w:tcPr>
+            <w:tcW w:w="2230" w:type="dxa"/>
+          </w:tcPr>
+          <w:p>
+            <w:r>
+              <w:t>Spesifisert kunde finnes</w:t>
+            </w:r>
+          </w:p>
+        </w:tc>
+        <w:tc>
+          <w:tcPr>
+            <w:tcW w:w="2788" w:type="dxa"/>
+          </w:tcPr>
+          <w:p>
+            <w:r>
+              <w:t>Slett kunde</w:t>
+            </w:r>
+          </w:p>
+        </w:tc>
+        <w:tc>
+          <w:tcPr>
+            <w:tcW w:w="981" w:type="dxa"/>
+          </w:tcPr>
+          <w:p>
+            <w:proofErr w:type="spellStart"/>
+            <w:r>
+              <w:t>UF</w:t>
+            </w:r>
+            <w:proofErr w:type="spellEnd"/>
+          </w:p>
+        </w:tc>
+        <w:tc>
+          <w:tcPr>
+            <w:tcW w:w="2354" w:type="dxa"/>
+          </w:tcPr>
+          <w:p>
+            <w:r>
+              <w:t>Spesifisert kunde slettes, og fjernes fra kundelisten.</w:t>
+            </w:r>
+          </w:p>
+        </w:tc>
+        <w:tc>
+          <w:tcPr>
+            <w:tcW w:w="2217" w:type="dxa"/>
+          </w:tcPr>
+          <w:p>
+            <w:r>
+              <w:t>Kunden ble skrevet ut med alle sine datamedlemmer, og etter å ha bekreftet ble kunden slettet.</w:t>
+            </w:r>
+          </w:p>
+        </w:tc>
+        <w:tc>
+          <w:tcPr>
+            <w:tcW w:w="848" w:type="dxa"/>
+          </w:tcPr>
+          <w:p>
+            <w:r>
+              <w:t>OK</w:t>
+            </w:r>
+          </w:p>
+        </w:tc>
+        <w:tc>
+          <w:tcPr>
+            <w:tcW w:w="1540" w:type="dxa"/>
+          </w:tcPr>
+          <w:p>
+            <w:r>
+              <w:t>Eirik Hanasand</w:t>
+            </w:r>
+          </w:p>
+        </w:tc>
+        <w:tc>
+          <w:tcPr>
+            <w:tcW w:w="2216" w:type="dxa"/>
           </w:tcPr>
           <w:p/>
         </w:tc>
@@ -499,57 +628,88 @@
       <w:tr>
         <w:tc>
           <w:tcPr>
-            <w:tcW w:w="562" w:type="dxa"/>
-          </w:tcPr>
+            <w:tcW w:w="556" w:type="dxa"/>
+          </w:tcPr>
+          <w:p>
+            <w:r>
+              <w:t>5</w:t>
+            </w:r>
+          </w:p>
           <w:p/>
-          <w:p/>
-          <w:p/>
-        </w:tc>
-        <w:tc>
-          <w:tcPr>
-            <w:tcW w:w="2268" w:type="dxa"/>
-          </w:tcPr>
-          <w:p/>
-        </w:tc>
-        <w:tc>
-          <w:tcPr>
-            <w:tcW w:w="2835" w:type="dxa"/>
-          </w:tcPr>
-          <w:p/>
-        </w:tc>
-        <w:tc>
-          <w:tcPr>
-            <w:tcW w:w="993" w:type="dxa"/>
-          </w:tcPr>
-          <w:p/>
-        </w:tc>
-        <w:tc>
-          <w:tcPr>
-            <w:tcW w:w="2409" w:type="dxa"/>
-          </w:tcPr>
-          <w:p/>
-        </w:tc>
-        <w:tc>
-          <w:tcPr>
-            <w:tcW w:w="2268" w:type="dxa"/>
-          </w:tcPr>
-          <w:p/>
-        </w:tc>
-        <w:tc>
-          <w:tcPr>
-            <w:tcW w:w="851" w:type="dxa"/>
-          </w:tcPr>
-          <w:p/>
-        </w:tc>
-        <w:tc>
-          <w:tcPr>
-            <w:tcW w:w="850" w:type="dxa"/>
-          </w:tcPr>
-          <w:p/>
-        </w:tc>
-        <w:tc>
-          <w:tcPr>
-            <w:tcW w:w="2694" w:type="dxa"/>
+        </w:tc>
+        <w:tc>
+          <w:tcPr>
+            <w:tcW w:w="2230" w:type="dxa"/>
+          </w:tcPr>
+          <w:p>
+            <w:r>
+              <w:t>Ingen kunder finnes</w:t>
+            </w:r>
+          </w:p>
+        </w:tc>
+        <w:tc>
+          <w:tcPr>
+            <w:tcW w:w="2788" w:type="dxa"/>
+          </w:tcPr>
+          <w:p>
+            <w:r>
+              <w:t xml:space="preserve">Skriv bestemt kunde </w:t>
+            </w:r>
+          </w:p>
+        </w:tc>
+        <w:tc>
+          <w:tcPr>
+            <w:tcW w:w="981" w:type="dxa"/>
+          </w:tcPr>
+          <w:p>
+            <w:r>
+              <w:t>US</w:t>
+            </w:r>
+          </w:p>
+        </w:tc>
+        <w:tc>
+          <w:tcPr>
+            <w:tcW w:w="2354" w:type="dxa"/>
+          </w:tcPr>
+          <w:p>
+            <w:r>
+              <w:t>Feilmelding om at ingen kunder finnes.</w:t>
+            </w:r>
+          </w:p>
+        </w:tc>
+        <w:tc>
+          <w:tcPr>
+            <w:tcW w:w="2217" w:type="dxa"/>
+          </w:tcPr>
+          <w:p>
+            <w:r>
+              <w:t>Feilmelding.</w:t>
+            </w:r>
+          </w:p>
+        </w:tc>
+        <w:tc>
+          <w:tcPr>
+            <w:tcW w:w="848" w:type="dxa"/>
+          </w:tcPr>
+          <w:p>
+            <w:r>
+              <w:t>OK</w:t>
+            </w:r>
+          </w:p>
+        </w:tc>
+        <w:tc>
+          <w:tcPr>
+            <w:tcW w:w="1540" w:type="dxa"/>
+          </w:tcPr>
+          <w:p>
+            <w:r>
+              <w:t>Eirik Hanasand</w:t>
+            </w:r>
+          </w:p>
+        </w:tc>
+        <w:tc>
+          <w:tcPr>
+            <w:tcW w:w="2216" w:type="dxa"/>
           </w:tcPr>
           <w:p/>
         </w:tc>
@@ -557,57 +717,102 @@
       <w:tr>
         <w:tc>
           <w:tcPr>
-            <w:tcW w:w="562" w:type="dxa"/>
-          </w:tcPr>
+            <w:tcW w:w="556" w:type="dxa"/>
+          </w:tcPr>
+          <w:p>
+            <w:r>
+              <w:t>6</w:t>
+            </w:r>
+          </w:p>
           <w:p/>
-          <w:p/>
-          <w:p/>
-        </w:tc>
-        <w:tc>
-          <w:tcPr>
-            <w:tcW w:w="2268" w:type="dxa"/>
-          </w:tcPr>
-          <w:p/>
-        </w:tc>
-        <w:tc>
-          <w:tcPr>
-            <w:tcW w:w="2835" w:type="dxa"/>
-          </w:tcPr>
-          <w:p/>
-        </w:tc>
-        <w:tc>
-          <w:tcPr>
-            <w:tcW w:w="993" w:type="dxa"/>
-          </w:tcPr>
-          <w:p/>
-        </w:tc>
-        <w:tc>
-          <w:tcPr>
-            <w:tcW w:w="2409" w:type="dxa"/>
-          </w:tcPr>
-          <w:p/>
-        </w:tc>
-        <w:tc>
-          <w:tcPr>
-            <w:tcW w:w="2268" w:type="dxa"/>
-          </w:tcPr>
-          <w:p/>
-        </w:tc>
-        <w:tc>
-          <w:tcPr>
-            <w:tcW w:w="851" w:type="dxa"/>
-          </w:tcPr>
-          <w:p/>
-        </w:tc>
-        <w:tc>
-          <w:tcPr>
-            <w:tcW w:w="850" w:type="dxa"/>
-          </w:tcPr>
-          <w:p/>
-        </w:tc>
-        <w:tc>
-          <w:tcPr>
-            <w:tcW w:w="2694" w:type="dxa"/>
+        </w:tc>
+        <w:tc>
+          <w:tcPr>
+            <w:tcW w:w="2230" w:type="dxa"/>
+          </w:tcPr>
+          <w:p>
+            <w:r>
+              <w:t>Ingen kunder finnes</w:t>
+            </w:r>
+          </w:p>
+        </w:tc>
+        <w:tc>
+          <w:tcPr>
+            <w:tcW w:w="2788" w:type="dxa"/>
+          </w:tcPr>
+          <w:p>
+            <w:r>
+              <w:t xml:space="preserve">Skriv </w:t>
+            </w:r>
+            <w:r>
+              <w:t>alle</w:t>
+            </w:r>
+            <w:r>
+              <w:t xml:space="preserve"> kunde</w:t>
+            </w:r>
+            <w:r>
+              <w:t>r</w:t>
+            </w:r>
+          </w:p>
+        </w:tc>
+        <w:tc>
+          <w:tcPr>
+            <w:tcW w:w="981" w:type="dxa"/>
+          </w:tcPr>
+          <w:p>
+            <w:proofErr w:type="spellStart"/>
+            <w:r>
+              <w:t>UA</w:t>
+            </w:r>
+            <w:proofErr w:type="spellEnd"/>
+          </w:p>
+        </w:tc>
+        <w:tc>
+          <w:tcPr>
+            <w:tcW w:w="2354" w:type="dxa"/>
+          </w:tcPr>
+          <w:p>
+            <w:r>
+              <w:t>Feilmelding om at ingen kunder finnes</w:t>
+            </w:r>
+            <w:r>
+              <w:t>.</w:t>
+            </w:r>
+          </w:p>
+        </w:tc>
+        <w:tc>
+          <w:tcPr>
+            <w:tcW w:w="2217" w:type="dxa"/>
+          </w:tcPr>
+          <w:p>
+            <w:r>
+              <w:t>Feilmelding.</w:t>
+            </w:r>
+          </w:p>
+        </w:tc>
+        <w:tc>
+          <w:tcPr>
+            <w:tcW w:w="848" w:type="dxa"/>
+          </w:tcPr>
+          <w:p>
+            <w:r>
+              <w:t>OK</w:t>
+            </w:r>
+          </w:p>
+        </w:tc>
+        <w:tc>
+          <w:tcPr>
+            <w:tcW w:w="1540" w:type="dxa"/>
+          </w:tcPr>
+          <w:p>
+            <w:r>
+              <w:t>Eirik Hanasand</w:t>
+            </w:r>
+          </w:p>
+        </w:tc>
+        <w:tc>
+          <w:tcPr>
+            <w:tcW w:w="2216" w:type="dxa"/>
           </w:tcPr>
           <w:p/>
         </w:tc>
@@ -615,231 +820,90 @@
       <w:tr>
         <w:tc>
           <w:tcPr>
-            <w:tcW w:w="562" w:type="dxa"/>
-          </w:tcPr>
+            <w:tcW w:w="556" w:type="dxa"/>
+          </w:tcPr>
+          <w:p>
+            <w:r>
+              <w:t>7</w:t>
+            </w:r>
+          </w:p>
           <w:p/>
-          <w:p/>
-          <w:p/>
-        </w:tc>
-        <w:tc>
-          <w:tcPr>
-            <w:tcW w:w="2268" w:type="dxa"/>
-          </w:tcPr>
-          <w:p/>
-        </w:tc>
-        <w:tc>
-          <w:tcPr>
-            <w:tcW w:w="2835" w:type="dxa"/>
-          </w:tcPr>
-          <w:p/>
-        </w:tc>
-        <w:tc>
-          <w:tcPr>
-            <w:tcW w:w="993" w:type="dxa"/>
-          </w:tcPr>
-          <w:p/>
-        </w:tc>
-        <w:tc>
-          <w:tcPr>
-            <w:tcW w:w="2409" w:type="dxa"/>
-          </w:tcPr>
-          <w:p/>
-        </w:tc>
-        <w:tc>
-          <w:tcPr>
-            <w:tcW w:w="2268" w:type="dxa"/>
-          </w:tcPr>
-          <w:p/>
-        </w:tc>
-        <w:tc>
-          <w:tcPr>
-            <w:tcW w:w="851" w:type="dxa"/>
-          </w:tcPr>
-          <w:p/>
-        </w:tc>
-        <w:tc>
-          <w:tcPr>
-            <w:tcW w:w="850" w:type="dxa"/>
-          </w:tcPr>
-          <w:p/>
-        </w:tc>
-        <w:tc>
-          <w:tcPr>
-            <w:tcW w:w="2694" w:type="dxa"/>
-          </w:tcPr>
-          <w:p/>
-        </w:tc>
-      </w:tr>
-      <w:tr>
-        <w:tc>
-          <w:tcPr>
-            <w:tcW w:w="562" w:type="dxa"/>
-          </w:tcPr>
-          <w:p/>
-          <w:p/>
-          <w:p/>
-        </w:tc>
-        <w:tc>
-          <w:tcPr>
-            <w:tcW w:w="2268" w:type="dxa"/>
-          </w:tcPr>
-          <w:p/>
-        </w:tc>
-        <w:tc>
-          <w:tcPr>
-            <w:tcW w:w="2835" w:type="dxa"/>
-          </w:tcPr>
-          <w:p/>
-        </w:tc>
-        <w:tc>
-          <w:tcPr>
-            <w:tcW w:w="993" w:type="dxa"/>
-          </w:tcPr>
-          <w:p/>
-        </w:tc>
-        <w:tc>
-          <w:tcPr>
-            <w:tcW w:w="2409" w:type="dxa"/>
-          </w:tcPr>
-          <w:p/>
-        </w:tc>
-        <w:tc>
-          <w:tcPr>
-            <w:tcW w:w="2268" w:type="dxa"/>
-          </w:tcPr>
-          <w:p/>
-        </w:tc>
-        <w:tc>
-          <w:tcPr>
-            <w:tcW w:w="851" w:type="dxa"/>
-          </w:tcPr>
-          <w:p/>
-        </w:tc>
-        <w:tc>
-          <w:tcPr>
-            <w:tcW w:w="850" w:type="dxa"/>
-          </w:tcPr>
-          <w:p/>
-        </w:tc>
-        <w:tc>
-          <w:tcPr>
-            <w:tcW w:w="2694" w:type="dxa"/>
-          </w:tcPr>
-          <w:p/>
-        </w:tc>
-      </w:tr>
-      <w:tr>
-        <w:tc>
-          <w:tcPr>
-            <w:tcW w:w="562" w:type="dxa"/>
-          </w:tcPr>
-          <w:p/>
-          <w:p/>
-          <w:p/>
-        </w:tc>
-        <w:tc>
-          <w:tcPr>
-            <w:tcW w:w="2268" w:type="dxa"/>
-          </w:tcPr>
-          <w:p/>
-        </w:tc>
-        <w:tc>
-          <w:tcPr>
-            <w:tcW w:w="2835" w:type="dxa"/>
-          </w:tcPr>
-          <w:p/>
-        </w:tc>
-        <w:tc>
-          <w:tcPr>
-            <w:tcW w:w="993" w:type="dxa"/>
-          </w:tcPr>
-          <w:p/>
-        </w:tc>
-        <w:tc>
-          <w:tcPr>
-            <w:tcW w:w="2409" w:type="dxa"/>
-          </w:tcPr>
-          <w:p/>
-        </w:tc>
-        <w:tc>
-          <w:tcPr>
-            <w:tcW w:w="2268" w:type="dxa"/>
-          </w:tcPr>
-          <w:p/>
-        </w:tc>
-        <w:tc>
-          <w:tcPr>
-            <w:tcW w:w="851" w:type="dxa"/>
-          </w:tcPr>
-          <w:p/>
-        </w:tc>
-        <w:tc>
-          <w:tcPr>
-            <w:tcW w:w="850" w:type="dxa"/>
-          </w:tcPr>
-          <w:p/>
-        </w:tc>
-        <w:tc>
-          <w:tcPr>
-            <w:tcW w:w="2694" w:type="dxa"/>
-          </w:tcPr>
-          <w:p/>
-        </w:tc>
-      </w:tr>
-      <w:tr>
-        <w:tc>
-          <w:tcPr>
-            <w:tcW w:w="562" w:type="dxa"/>
-          </w:tcPr>
-          <w:p/>
-          <w:p/>
-          <w:p/>
-        </w:tc>
-        <w:tc>
-          <w:tcPr>
-            <w:tcW w:w="2268" w:type="dxa"/>
-          </w:tcPr>
-          <w:p/>
-        </w:tc>
-        <w:tc>
-          <w:tcPr>
-            <w:tcW w:w="2835" w:type="dxa"/>
-          </w:tcPr>
-          <w:p/>
-        </w:tc>
-        <w:tc>
-          <w:tcPr>
-            <w:tcW w:w="993" w:type="dxa"/>
-          </w:tcPr>
-          <w:p/>
-        </w:tc>
-        <w:tc>
-          <w:tcPr>
-            <w:tcW w:w="2409" w:type="dxa"/>
-          </w:tcPr>
-          <w:p/>
-        </w:tc>
-        <w:tc>
-          <w:tcPr>
-            <w:tcW w:w="2268" w:type="dxa"/>
-          </w:tcPr>
-          <w:p/>
-        </w:tc>
-        <w:tc>
-          <w:tcPr>
-            <w:tcW w:w="851" w:type="dxa"/>
-          </w:tcPr>
-          <w:p/>
-        </w:tc>
-        <w:tc>
-          <w:tcPr>
-            <w:tcW w:w="850" w:type="dxa"/>
-          </w:tcPr>
-          <w:p/>
-        </w:tc>
-        <w:tc>
-          <w:tcPr>
-            <w:tcW w:w="2694" w:type="dxa"/>
+        </w:tc>
+        <w:tc>
+          <w:tcPr>
+            <w:tcW w:w="2230" w:type="dxa"/>
+          </w:tcPr>
+          <w:p>
+            <w:r>
+              <w:t>Ingen kunder finnes</w:t>
+            </w:r>
+          </w:p>
+        </w:tc>
+        <w:tc>
+          <w:tcPr>
+            <w:tcW w:w="2788" w:type="dxa"/>
+          </w:tcPr>
+          <w:p>
+            <w:r>
+              <w:t>Slett bestemt kunde</w:t>
+            </w:r>
+          </w:p>
+        </w:tc>
+        <w:tc>
+          <w:tcPr>
+            <w:tcW w:w="981" w:type="dxa"/>
+          </w:tcPr>
+          <w:p>
+            <w:proofErr w:type="spellStart"/>
+            <w:r>
+              <w:t>UF</w:t>
+            </w:r>
+            <w:proofErr w:type="spellEnd"/>
+          </w:p>
+        </w:tc>
+        <w:tc>
+          <w:tcPr>
+            <w:tcW w:w="2354" w:type="dxa"/>
+          </w:tcPr>
+          <w:p>
+            <w:r>
+              <w:t>Feilmelding om at ingen kunder finnes.</w:t>
+            </w:r>
+          </w:p>
+        </w:tc>
+        <w:tc>
+          <w:tcPr>
+            <w:tcW w:w="2217" w:type="dxa"/>
+          </w:tcPr>
+          <w:p>
+            <w:r>
+              <w:t>Feilmelding.</w:t>
+            </w:r>
+          </w:p>
+        </w:tc>
+        <w:tc>
+          <w:tcPr>
+            <w:tcW w:w="848" w:type="dxa"/>
+          </w:tcPr>
+          <w:p>
+            <w:r>
+              <w:t>OK</w:t>
+            </w:r>
+          </w:p>
+        </w:tc>
+        <w:tc>
+          <w:tcPr>
+            <w:tcW w:w="1540" w:type="dxa"/>
+          </w:tcPr>
+          <w:p>
+            <w:r>
+              <w:t>Eirik Hanasand</w:t>
+            </w:r>
+          </w:p>
+        </w:tc>
+        <w:tc>
+          <w:tcPr>
+            <w:tcW w:w="2216" w:type="dxa"/>
           </w:tcPr>
           <w:p/>
         </w:tc>

</xml_diff>